<commit_message>
Added Assignment 7 (Updates & Equipment pages)
</commit_message>
<xml_diff>
--- a/personalGithubTrelloLinks.docx
+++ b/personalGithubTrelloLinks.docx
@@ -70,6 +70,8 @@
           <w:szCs w:val="28"/>
         </w:rPr>
       </w:pPr>
+      <w:bookmarkStart w:id="0" w:name="_GoBack"/>
+      <w:bookmarkEnd w:id="0"/>
     </w:p>
     <w:p>
       <w:pPr>
@@ -154,8 +156,6 @@
           </w:rPr>
           <w:t>https://trello.com/b/8dQxWdme/fall-2018-</w:t>
         </w:r>
-        <w:bookmarkStart w:id="0" w:name="_GoBack"/>
-        <w:bookmarkEnd w:id="0"/>
         <w:r>
           <w:rPr>
             <w:rStyle w:val="Hyperlink"/>

</xml_diff>